<commit_message>
Managed to get correct results with ED switch
</commit_message>
<xml_diff>
--- a/05_10 - Report.docx
+++ b/05_10 - Report.docx
@@ -360,15 +360,7 @@
               </w:numPr>
             </w:pPr>
             <w:r>
-              <w:t xml:space="preserve">Once I started making the simulations slightly longer the CPU RAM usage would go through the roof. I capped the RAM on </w:t>
-            </w:r>
-            <w:proofErr w:type="spellStart"/>
-            <w:r>
-              <w:t>pycharm</w:t>
-            </w:r>
-            <w:proofErr w:type="spellEnd"/>
-            <w:r>
-              <w:t xml:space="preserve"> (IDE) to 14Gb. This cap was reached at about 6 minutes when running 4 compartments with a dt of 10^-5. </w:t>
+              <w:t xml:space="preserve">Once I started making the simulations slightly longer the CPU RAM usage would go through the roof. I capped the RAM on pycharm (IDE) to 14Gb. This cap was reached at about 6 minutes when running 4 compartments with a dt of 10^-5. </w:t>
             </w:r>
           </w:p>
           <w:p>
@@ -585,7 +577,68 @@
           <w:tcPr>
             <w:tcW w:w="9016" w:type="dxa"/>
           </w:tcPr>
-          <w:p/>
+          <w:p>
+            <w:pPr>
+              <w:rPr>
+                <w:b/>
+                <w:bCs/>
+              </w:rPr>
+            </w:pPr>
+            <w:r>
+              <w:rPr>
+                <w:b/>
+                <w:bCs/>
+              </w:rPr>
+              <w:lastRenderedPageBreak/>
+              <w:t>11</w:t>
+            </w:r>
+            <w:r>
+              <w:rPr>
+                <w:b/>
+                <w:bCs/>
+                <w:vertAlign w:val="superscript"/>
+              </w:rPr>
+              <w:t>th</w:t>
+            </w:r>
+            <w:r>
+              <w:rPr>
+                <w:b/>
+                <w:bCs/>
+              </w:rPr>
+              <w:t>-12</w:t>
+            </w:r>
+            <w:r>
+              <w:rPr>
+                <w:b/>
+                <w:bCs/>
+                <w:vertAlign w:val="superscript"/>
+              </w:rPr>
+              <w:t>th</w:t>
+            </w:r>
+            <w:r>
+              <w:rPr>
+                <w:b/>
+                <w:bCs/>
+              </w:rPr>
+              <w:t xml:space="preserve"> May: Experiment 1C</w:t>
+            </w:r>
+          </w:p>
+          <w:p>
+            <w:pPr>
+              <w:pStyle w:val="ListParagraph"/>
+              <w:numPr>
+                <w:ilvl w:val="0"/>
+                <w:numId w:val="2"/>
+              </w:numPr>
+              <w:rPr>
+                <w:b/>
+                <w:bCs/>
+              </w:rPr>
+            </w:pPr>
+            <w:r>
+              <w:t>Unable to get desired results despite changes.</w:t>
+            </w:r>
+          </w:p>
         </w:tc>
       </w:tr>
       <w:tr>
@@ -856,13 +909,8 @@
               </w:numPr>
             </w:pPr>
             <w:r>
-              <w:t xml:space="preserve">Apparent success at dt = 0.01 </w:t>
-            </w:r>
-            <w:proofErr w:type="spellStart"/>
-            <w:r>
-              <w:t>ms</w:t>
-            </w:r>
-            <w:proofErr w:type="spellEnd"/>
+              <w:t>Apparent success at dt = 0.01 ms</w:t>
+            </w:r>
           </w:p>
           <w:p>
             <w:pPr>
@@ -2150,12 +2198,6 @@
             </w:r>
           </w:p>
           <w:p/>
-          <w:p/>
-          <w:p>
-            <w:r>
-              <w:t>Equilibrium values too low</w:t>
-            </w:r>
-          </w:p>
         </w:tc>
       </w:tr>
     </w:tbl>

</xml_diff>